<commit_message>
update hw9 -- link to feedback form
</commit_message>
<xml_diff>
--- a/hw/hw8.docx
+++ b/hw/hw8.docx
@@ -77,25 +77,10 @@
         </w:rPr>
       </w:pPr>
       <w:r>
-        <w:fldChar w:fldCharType="begin"/>
-      </w:r>
-      <w:r>
-        <w:instrText xml:space="preserve"> pointsSoFar </w:instrText>
-      </w:r>
-      <w:r>
-        <w:fldChar w:fldCharType="separate"/>
-      </w:r>
-      <w:r>
         <w:rPr>
           <w:noProof/>
         </w:rPr>
         <w:t>95</w:t>
-      </w:r>
-      <w:r>
-        <w:rPr>
-          <w:noProof/>
-        </w:rPr>
-        <w:fldChar w:fldCharType="end"/>
       </w:r>
       <w:r>
         <w:rPr>
@@ -116,24 +101,6 @@
         <w:t xml:space="preserve">All questions in this assignment refer to the </w:t>
       </w:r>
       <w:r>
-        <w:fldChar w:fldCharType="begin"/>
-      </w:r>
-      <w:r>
-        <w:instrText xml:space="preserve"> SET pointsSoFar 0 </w:instrText>
-      </w:r>
-      <w:r>
-        <w:fldChar w:fldCharType="separate"/>
-      </w:r>
-      <w:r>
-        <w:rPr>
-          <w:noProof/>
-        </w:rPr>
-        <w:t>0</w:t>
-      </w:r>
-      <w:r>
-        <w:fldChar w:fldCharType="end"/>
-      </w:r>
-      <w:r>
         <w:rPr>
           <w:rStyle w:val="BalloonTextChar"/>
         </w:rPr>
@@ -203,10 +170,7 @@
         <w:t>words.txt</w:t>
       </w:r>
       <w:r>
-        <w:t xml:space="preserve"> file</w:t>
-      </w:r>
-      <w:r>
-        <w:t xml:space="preserve"> </w:t>
+        <w:t xml:space="preserve"> file </w:t>
       </w:r>
       <w:r>
         <w:t>contains about 370,000 English words, each listed on a separate line.</w:t>
@@ -314,24 +278,6 @@
       <w:r>
         <w:rPr>
           <w:rStyle w:val="questionChar"/>
-        </w:rPr>
-        <w:fldChar w:fldCharType="begin"/>
-      </w:r>
-      <w:r>
-        <w:rPr>
-          <w:rStyle w:val="questionChar"/>
-        </w:rPr>
-        <w:instrText xml:space="preserve"> SEQ  question </w:instrText>
-      </w:r>
-      <w:r>
-        <w:rPr>
-          <w:rStyle w:val="questionChar"/>
-        </w:rPr>
-        <w:fldChar w:fldCharType="separate"/>
-      </w:r>
-      <w:r>
-        <w:rPr>
-          <w:rStyle w:val="questionChar"/>
           <w:noProof/>
         </w:rPr>
         <w:t>1</w:t>
@@ -340,103 +286,16 @@
         <w:rPr>
           <w:rStyle w:val="questionChar"/>
         </w:rPr>
-        <w:fldChar w:fldCharType="end"/>
-      </w:r>
-      <w:r>
-        <w:rPr>
-          <w:rStyle w:val="questionChar"/>
-        </w:rPr>
         <w:t xml:space="preserve">. </w:t>
       </w:r>
       <w:r>
-        <w:fldChar w:fldCharType="begin"/>
-      </w:r>
-      <w:r>
-        <w:instrText xml:space="preserve"> SET points </w:instrText>
-      </w:r>
-      <w:r>
-        <w:instrText>5</w:instrText>
-      </w:r>
-      <w:r>
-        <w:instrText xml:space="preserve"> </w:instrText>
-      </w:r>
-      <w:r>
-        <w:fldChar w:fldCharType="separate"/>
+        <w:t xml:space="preserve"> (</w:t>
       </w:r>
       <w:r>
         <w:rPr>
           <w:noProof/>
         </w:rPr>
         <w:t>5</w:t>
-      </w:r>
-      <w:r>
-        <w:fldChar w:fldCharType="end"/>
-      </w:r>
-      <w:r>
-        <w:t xml:space="preserve"> </w:t>
-      </w:r>
-      <w:r>
-        <w:fldChar w:fldCharType="begin"/>
-      </w:r>
-      <w:r>
-        <w:instrText xml:space="preserve"> SET pointsSoFar </w:instrText>
-      </w:r>
-      <w:r>
-        <w:fldChar w:fldCharType="begin"/>
-      </w:r>
-      <w:r>
-        <w:instrText xml:space="preserve"> = pointsSoFar + points </w:instrText>
-      </w:r>
-      <w:r>
-        <w:fldChar w:fldCharType="separate"/>
-      </w:r>
-      <w:r>
-        <w:rPr>
-          <w:noProof/>
-        </w:rPr>
-        <w:instrText>5</w:instrText>
-      </w:r>
-      <w:r>
-        <w:fldChar w:fldCharType="end"/>
-      </w:r>
-      <w:r>
-        <w:instrText xml:space="preserve"> </w:instrText>
-      </w:r>
-      <w:r>
-        <w:fldChar w:fldCharType="separate"/>
-      </w:r>
-      <w:r>
-        <w:rPr>
-          <w:noProof/>
-        </w:rPr>
-        <w:t>5</w:t>
-      </w:r>
-      <w:r>
-        <w:fldChar w:fldCharType="end"/>
-      </w:r>
-      <w:r>
-        <w:t>(</w:t>
-      </w:r>
-      <w:r>
-        <w:fldChar w:fldCharType="begin"/>
-      </w:r>
-      <w:r>
-        <w:instrText xml:space="preserve"> points </w:instrText>
-      </w:r>
-      <w:r>
-        <w:fldChar w:fldCharType="separate"/>
-      </w:r>
-      <w:r>
-        <w:rPr>
-          <w:noProof/>
-        </w:rPr>
-        <w:t>5</w:t>
-      </w:r>
-      <w:r>
-        <w:rPr>
-          <w:noProof/>
-        </w:rPr>
-        <w:fldChar w:fldCharType="end"/>
       </w:r>
       <w:r>
         <w:t xml:space="preserve"> points)</w:t>
@@ -479,24 +338,6 @@
       <w:r>
         <w:rPr>
           <w:rStyle w:val="questionChar"/>
-        </w:rPr>
-        <w:fldChar w:fldCharType="begin"/>
-      </w:r>
-      <w:r>
-        <w:rPr>
-          <w:rStyle w:val="questionChar"/>
-        </w:rPr>
-        <w:instrText xml:space="preserve"> SEQ  question </w:instrText>
-      </w:r>
-      <w:r>
-        <w:rPr>
-          <w:rStyle w:val="questionChar"/>
-        </w:rPr>
-        <w:fldChar w:fldCharType="separate"/>
-      </w:r>
-      <w:r>
-        <w:rPr>
-          <w:rStyle w:val="questionChar"/>
           <w:noProof/>
         </w:rPr>
         <w:t>2</w:t>
@@ -505,103 +346,16 @@
         <w:rPr>
           <w:rStyle w:val="questionChar"/>
         </w:rPr>
-        <w:fldChar w:fldCharType="end"/>
-      </w:r>
-      <w:r>
-        <w:rPr>
-          <w:rStyle w:val="questionChar"/>
-        </w:rPr>
         <w:t xml:space="preserve">. </w:t>
       </w:r>
       <w:r>
-        <w:fldChar w:fldCharType="begin"/>
-      </w:r>
-      <w:r>
-        <w:instrText xml:space="preserve"> SET points </w:instrText>
-      </w:r>
-      <w:r>
-        <w:instrText>5</w:instrText>
-      </w:r>
-      <w:r>
-        <w:instrText xml:space="preserve"> </w:instrText>
-      </w:r>
-      <w:r>
-        <w:fldChar w:fldCharType="separate"/>
+        <w:t xml:space="preserve"> (</w:t>
       </w:r>
       <w:r>
         <w:rPr>
           <w:noProof/>
         </w:rPr>
         <w:t>5</w:t>
-      </w:r>
-      <w:r>
-        <w:fldChar w:fldCharType="end"/>
-      </w:r>
-      <w:r>
-        <w:t xml:space="preserve"> </w:t>
-      </w:r>
-      <w:r>
-        <w:fldChar w:fldCharType="begin"/>
-      </w:r>
-      <w:r>
-        <w:instrText xml:space="preserve"> SET pointsSoFar </w:instrText>
-      </w:r>
-      <w:r>
-        <w:fldChar w:fldCharType="begin"/>
-      </w:r>
-      <w:r>
-        <w:instrText xml:space="preserve"> = pointsSoFar + points </w:instrText>
-      </w:r>
-      <w:r>
-        <w:fldChar w:fldCharType="separate"/>
-      </w:r>
-      <w:r>
-        <w:rPr>
-          <w:noProof/>
-        </w:rPr>
-        <w:instrText>10</w:instrText>
-      </w:r>
-      <w:r>
-        <w:fldChar w:fldCharType="end"/>
-      </w:r>
-      <w:r>
-        <w:instrText xml:space="preserve"> </w:instrText>
-      </w:r>
-      <w:r>
-        <w:fldChar w:fldCharType="separate"/>
-      </w:r>
-      <w:r>
-        <w:rPr>
-          <w:noProof/>
-        </w:rPr>
-        <w:t>10</w:t>
-      </w:r>
-      <w:r>
-        <w:fldChar w:fldCharType="end"/>
-      </w:r>
-      <w:r>
-        <w:t>(</w:t>
-      </w:r>
-      <w:r>
-        <w:fldChar w:fldCharType="begin"/>
-      </w:r>
-      <w:r>
-        <w:instrText xml:space="preserve"> points </w:instrText>
-      </w:r>
-      <w:r>
-        <w:fldChar w:fldCharType="separate"/>
-      </w:r>
-      <w:r>
-        <w:rPr>
-          <w:noProof/>
-        </w:rPr>
-        <w:t>5</w:t>
-      </w:r>
-      <w:r>
-        <w:rPr>
-          <w:noProof/>
-        </w:rPr>
-        <w:fldChar w:fldCharType="end"/>
       </w:r>
       <w:r>
         <w:t xml:space="preserve"> points)</w:t>
@@ -650,24 +404,6 @@
       <w:r>
         <w:rPr>
           <w:rStyle w:val="questionChar"/>
-        </w:rPr>
-        <w:fldChar w:fldCharType="begin"/>
-      </w:r>
-      <w:r>
-        <w:rPr>
-          <w:rStyle w:val="questionChar"/>
-        </w:rPr>
-        <w:instrText xml:space="preserve"> SEQ  question </w:instrText>
-      </w:r>
-      <w:r>
-        <w:rPr>
-          <w:rStyle w:val="questionChar"/>
-        </w:rPr>
-        <w:fldChar w:fldCharType="separate"/>
-      </w:r>
-      <w:r>
-        <w:rPr>
-          <w:rStyle w:val="questionChar"/>
           <w:noProof/>
         </w:rPr>
         <w:t>3</w:t>
@@ -676,103 +412,16 @@
         <w:rPr>
           <w:rStyle w:val="questionChar"/>
         </w:rPr>
-        <w:fldChar w:fldCharType="end"/>
-      </w:r>
-      <w:r>
-        <w:rPr>
-          <w:rStyle w:val="questionChar"/>
-        </w:rPr>
         <w:t xml:space="preserve">. </w:t>
       </w:r>
       <w:r>
-        <w:fldChar w:fldCharType="begin"/>
-      </w:r>
-      <w:r>
-        <w:instrText xml:space="preserve"> SET points </w:instrText>
-      </w:r>
-      <w:r>
-        <w:instrText>5</w:instrText>
-      </w:r>
-      <w:r>
-        <w:instrText xml:space="preserve"> </w:instrText>
-      </w:r>
-      <w:r>
-        <w:fldChar w:fldCharType="separate"/>
+        <w:t xml:space="preserve"> (</w:t>
       </w:r>
       <w:r>
         <w:rPr>
           <w:noProof/>
         </w:rPr>
         <w:t>5</w:t>
-      </w:r>
-      <w:r>
-        <w:fldChar w:fldCharType="end"/>
-      </w:r>
-      <w:r>
-        <w:t xml:space="preserve"> </w:t>
-      </w:r>
-      <w:r>
-        <w:fldChar w:fldCharType="begin"/>
-      </w:r>
-      <w:r>
-        <w:instrText xml:space="preserve"> SET pointsSoFar </w:instrText>
-      </w:r>
-      <w:r>
-        <w:fldChar w:fldCharType="begin"/>
-      </w:r>
-      <w:r>
-        <w:instrText xml:space="preserve"> = pointsSoFar + points </w:instrText>
-      </w:r>
-      <w:r>
-        <w:fldChar w:fldCharType="separate"/>
-      </w:r>
-      <w:r>
-        <w:rPr>
-          <w:noProof/>
-        </w:rPr>
-        <w:instrText>15</w:instrText>
-      </w:r>
-      <w:r>
-        <w:fldChar w:fldCharType="end"/>
-      </w:r>
-      <w:r>
-        <w:instrText xml:space="preserve"> </w:instrText>
-      </w:r>
-      <w:r>
-        <w:fldChar w:fldCharType="separate"/>
-      </w:r>
-      <w:r>
-        <w:rPr>
-          <w:noProof/>
-        </w:rPr>
-        <w:t>15</w:t>
-      </w:r>
-      <w:r>
-        <w:fldChar w:fldCharType="end"/>
-      </w:r>
-      <w:r>
-        <w:t>(</w:t>
-      </w:r>
-      <w:r>
-        <w:fldChar w:fldCharType="begin"/>
-      </w:r>
-      <w:r>
-        <w:instrText xml:space="preserve"> points </w:instrText>
-      </w:r>
-      <w:r>
-        <w:fldChar w:fldCharType="separate"/>
-      </w:r>
-      <w:r>
-        <w:rPr>
-          <w:noProof/>
-        </w:rPr>
-        <w:t>5</w:t>
-      </w:r>
-      <w:r>
-        <w:rPr>
-          <w:noProof/>
-        </w:rPr>
-        <w:fldChar w:fldCharType="end"/>
       </w:r>
       <w:r>
         <w:t xml:space="preserve"> points)</w:t>
@@ -822,24 +471,6 @@
       <w:r>
         <w:rPr>
           <w:rStyle w:val="questionChar"/>
-        </w:rPr>
-        <w:fldChar w:fldCharType="begin"/>
-      </w:r>
-      <w:r>
-        <w:rPr>
-          <w:rStyle w:val="questionChar"/>
-        </w:rPr>
-        <w:instrText xml:space="preserve"> SEQ  question </w:instrText>
-      </w:r>
-      <w:r>
-        <w:rPr>
-          <w:rStyle w:val="questionChar"/>
-        </w:rPr>
-        <w:fldChar w:fldCharType="separate"/>
-      </w:r>
-      <w:r>
-        <w:rPr>
-          <w:rStyle w:val="questionChar"/>
           <w:noProof/>
         </w:rPr>
         <w:t>4</w:t>
@@ -848,103 +479,16 @@
         <w:rPr>
           <w:rStyle w:val="questionChar"/>
         </w:rPr>
-        <w:fldChar w:fldCharType="end"/>
-      </w:r>
-      <w:r>
-        <w:rPr>
-          <w:rStyle w:val="questionChar"/>
-        </w:rPr>
         <w:t xml:space="preserve">. </w:t>
       </w:r>
       <w:r>
-        <w:fldChar w:fldCharType="begin"/>
-      </w:r>
-      <w:r>
-        <w:instrText xml:space="preserve"> SET points </w:instrText>
-      </w:r>
-      <w:r>
-        <w:instrText>5</w:instrText>
-      </w:r>
-      <w:r>
-        <w:instrText xml:space="preserve"> </w:instrText>
-      </w:r>
-      <w:r>
-        <w:fldChar w:fldCharType="separate"/>
+        <w:t xml:space="preserve"> (</w:t>
       </w:r>
       <w:r>
         <w:rPr>
           <w:noProof/>
         </w:rPr>
         <w:t>5</w:t>
-      </w:r>
-      <w:r>
-        <w:fldChar w:fldCharType="end"/>
-      </w:r>
-      <w:r>
-        <w:t xml:space="preserve"> </w:t>
-      </w:r>
-      <w:r>
-        <w:fldChar w:fldCharType="begin"/>
-      </w:r>
-      <w:r>
-        <w:instrText xml:space="preserve"> SET pointsSoFar </w:instrText>
-      </w:r>
-      <w:r>
-        <w:fldChar w:fldCharType="begin"/>
-      </w:r>
-      <w:r>
-        <w:instrText xml:space="preserve"> = pointsSoFar + points </w:instrText>
-      </w:r>
-      <w:r>
-        <w:fldChar w:fldCharType="separate"/>
-      </w:r>
-      <w:r>
-        <w:rPr>
-          <w:noProof/>
-        </w:rPr>
-        <w:instrText>20</w:instrText>
-      </w:r>
-      <w:r>
-        <w:fldChar w:fldCharType="end"/>
-      </w:r>
-      <w:r>
-        <w:instrText xml:space="preserve"> </w:instrText>
-      </w:r>
-      <w:r>
-        <w:fldChar w:fldCharType="separate"/>
-      </w:r>
-      <w:r>
-        <w:rPr>
-          <w:noProof/>
-        </w:rPr>
-        <w:t>20</w:t>
-      </w:r>
-      <w:r>
-        <w:fldChar w:fldCharType="end"/>
-      </w:r>
-      <w:r>
-        <w:t>(</w:t>
-      </w:r>
-      <w:r>
-        <w:fldChar w:fldCharType="begin"/>
-      </w:r>
-      <w:r>
-        <w:instrText xml:space="preserve"> points </w:instrText>
-      </w:r>
-      <w:r>
-        <w:fldChar w:fldCharType="separate"/>
-      </w:r>
-      <w:r>
-        <w:rPr>
-          <w:noProof/>
-        </w:rPr>
-        <w:t>5</w:t>
-      </w:r>
-      <w:r>
-        <w:rPr>
-          <w:noProof/>
-        </w:rPr>
-        <w:fldChar w:fldCharType="end"/>
       </w:r>
       <w:r>
         <w:t xml:space="preserve"> points)</w:t>
@@ -999,24 +543,6 @@
       <w:r>
         <w:rPr>
           <w:rStyle w:val="questionChar"/>
-        </w:rPr>
-        <w:fldChar w:fldCharType="begin"/>
-      </w:r>
-      <w:r>
-        <w:rPr>
-          <w:rStyle w:val="questionChar"/>
-        </w:rPr>
-        <w:instrText xml:space="preserve"> SEQ  question </w:instrText>
-      </w:r>
-      <w:r>
-        <w:rPr>
-          <w:rStyle w:val="questionChar"/>
-        </w:rPr>
-        <w:fldChar w:fldCharType="separate"/>
-      </w:r>
-      <w:r>
-        <w:rPr>
-          <w:rStyle w:val="questionChar"/>
           <w:noProof/>
         </w:rPr>
         <w:t>5</w:t>
@@ -1025,103 +551,16 @@
         <w:rPr>
           <w:rStyle w:val="questionChar"/>
         </w:rPr>
-        <w:fldChar w:fldCharType="end"/>
-      </w:r>
-      <w:r>
-        <w:rPr>
-          <w:rStyle w:val="questionChar"/>
-        </w:rPr>
         <w:t xml:space="preserve">. </w:t>
       </w:r>
       <w:r>
-        <w:fldChar w:fldCharType="begin"/>
-      </w:r>
-      <w:r>
-        <w:instrText xml:space="preserve"> SET points </w:instrText>
-      </w:r>
-      <w:r>
-        <w:instrText>5</w:instrText>
-      </w:r>
-      <w:r>
-        <w:instrText xml:space="preserve"> </w:instrText>
-      </w:r>
-      <w:r>
-        <w:fldChar w:fldCharType="separate"/>
+        <w:t xml:space="preserve"> (</w:t>
       </w:r>
       <w:r>
         <w:rPr>
           <w:noProof/>
         </w:rPr>
         <w:t>5</w:t>
-      </w:r>
-      <w:r>
-        <w:fldChar w:fldCharType="end"/>
-      </w:r>
-      <w:r>
-        <w:t xml:space="preserve"> </w:t>
-      </w:r>
-      <w:r>
-        <w:fldChar w:fldCharType="begin"/>
-      </w:r>
-      <w:r>
-        <w:instrText xml:space="preserve"> SET pointsSoFar </w:instrText>
-      </w:r>
-      <w:r>
-        <w:fldChar w:fldCharType="begin"/>
-      </w:r>
-      <w:r>
-        <w:instrText xml:space="preserve"> = pointsSoFar + points </w:instrText>
-      </w:r>
-      <w:r>
-        <w:fldChar w:fldCharType="separate"/>
-      </w:r>
-      <w:r>
-        <w:rPr>
-          <w:noProof/>
-        </w:rPr>
-        <w:instrText>25</w:instrText>
-      </w:r>
-      <w:r>
-        <w:fldChar w:fldCharType="end"/>
-      </w:r>
-      <w:r>
-        <w:instrText xml:space="preserve"> </w:instrText>
-      </w:r>
-      <w:r>
-        <w:fldChar w:fldCharType="separate"/>
-      </w:r>
-      <w:r>
-        <w:rPr>
-          <w:noProof/>
-        </w:rPr>
-        <w:t>25</w:t>
-      </w:r>
-      <w:r>
-        <w:fldChar w:fldCharType="end"/>
-      </w:r>
-      <w:r>
-        <w:t>(</w:t>
-      </w:r>
-      <w:r>
-        <w:fldChar w:fldCharType="begin"/>
-      </w:r>
-      <w:r>
-        <w:instrText xml:space="preserve"> points </w:instrText>
-      </w:r>
-      <w:r>
-        <w:fldChar w:fldCharType="separate"/>
-      </w:r>
-      <w:r>
-        <w:rPr>
-          <w:noProof/>
-        </w:rPr>
-        <w:t>5</w:t>
-      </w:r>
-      <w:r>
-        <w:rPr>
-          <w:noProof/>
-        </w:rPr>
-        <w:fldChar w:fldCharType="end"/>
       </w:r>
       <w:r>
         <w:t xml:space="preserve"> points)</w:t>
@@ -1176,24 +615,6 @@
       <w:r>
         <w:rPr>
           <w:rStyle w:val="questionChar"/>
-        </w:rPr>
-        <w:fldChar w:fldCharType="begin"/>
-      </w:r>
-      <w:r>
-        <w:rPr>
-          <w:rStyle w:val="questionChar"/>
-        </w:rPr>
-        <w:instrText xml:space="preserve"> SEQ  question </w:instrText>
-      </w:r>
-      <w:r>
-        <w:rPr>
-          <w:rStyle w:val="questionChar"/>
-        </w:rPr>
-        <w:fldChar w:fldCharType="separate"/>
-      </w:r>
-      <w:r>
-        <w:rPr>
-          <w:rStyle w:val="questionChar"/>
           <w:noProof/>
         </w:rPr>
         <w:t>6</w:t>
@@ -1202,103 +623,16 @@
         <w:rPr>
           <w:rStyle w:val="questionChar"/>
         </w:rPr>
-        <w:fldChar w:fldCharType="end"/>
-      </w:r>
-      <w:r>
-        <w:rPr>
-          <w:rStyle w:val="questionChar"/>
-        </w:rPr>
         <w:t xml:space="preserve">. </w:t>
       </w:r>
       <w:r>
-        <w:fldChar w:fldCharType="begin"/>
-      </w:r>
-      <w:r>
-        <w:instrText xml:space="preserve"> SET points </w:instrText>
-      </w:r>
-      <w:r>
-        <w:instrText>10</w:instrText>
-      </w:r>
-      <w:r>
-        <w:instrText xml:space="preserve"> </w:instrText>
-      </w:r>
-      <w:r>
-        <w:fldChar w:fldCharType="separate"/>
+        <w:t xml:space="preserve"> (</w:t>
       </w:r>
       <w:r>
         <w:rPr>
           <w:noProof/>
         </w:rPr>
         <w:t>10</w:t>
-      </w:r>
-      <w:r>
-        <w:fldChar w:fldCharType="end"/>
-      </w:r>
-      <w:r>
-        <w:t xml:space="preserve"> </w:t>
-      </w:r>
-      <w:r>
-        <w:fldChar w:fldCharType="begin"/>
-      </w:r>
-      <w:r>
-        <w:instrText xml:space="preserve"> SET pointsSoFar </w:instrText>
-      </w:r>
-      <w:r>
-        <w:fldChar w:fldCharType="begin"/>
-      </w:r>
-      <w:r>
-        <w:instrText xml:space="preserve"> = pointsSoFar + points </w:instrText>
-      </w:r>
-      <w:r>
-        <w:fldChar w:fldCharType="separate"/>
-      </w:r>
-      <w:r>
-        <w:rPr>
-          <w:noProof/>
-        </w:rPr>
-        <w:instrText>35</w:instrText>
-      </w:r>
-      <w:r>
-        <w:fldChar w:fldCharType="end"/>
-      </w:r>
-      <w:r>
-        <w:instrText xml:space="preserve"> </w:instrText>
-      </w:r>
-      <w:r>
-        <w:fldChar w:fldCharType="separate"/>
-      </w:r>
-      <w:r>
-        <w:rPr>
-          <w:noProof/>
-        </w:rPr>
-        <w:t>35</w:t>
-      </w:r>
-      <w:r>
-        <w:fldChar w:fldCharType="end"/>
-      </w:r>
-      <w:r>
-        <w:t>(</w:t>
-      </w:r>
-      <w:r>
-        <w:fldChar w:fldCharType="begin"/>
-      </w:r>
-      <w:r>
-        <w:instrText xml:space="preserve"> points </w:instrText>
-      </w:r>
-      <w:r>
-        <w:fldChar w:fldCharType="separate"/>
-      </w:r>
-      <w:r>
-        <w:rPr>
-          <w:noProof/>
-        </w:rPr>
-        <w:t>10</w:t>
-      </w:r>
-      <w:r>
-        <w:rPr>
-          <w:noProof/>
-        </w:rPr>
-        <w:fldChar w:fldCharType="end"/>
       </w:r>
       <w:r>
         <w:t xml:space="preserve"> points)</w:t>
@@ -1351,24 +685,6 @@
       <w:r>
         <w:rPr>
           <w:rStyle w:val="questionChar"/>
-        </w:rPr>
-        <w:fldChar w:fldCharType="begin"/>
-      </w:r>
-      <w:r>
-        <w:rPr>
-          <w:rStyle w:val="questionChar"/>
-        </w:rPr>
-        <w:instrText xml:space="preserve"> SEQ  question </w:instrText>
-      </w:r>
-      <w:r>
-        <w:rPr>
-          <w:rStyle w:val="questionChar"/>
-        </w:rPr>
-        <w:fldChar w:fldCharType="separate"/>
-      </w:r>
-      <w:r>
-        <w:rPr>
-          <w:rStyle w:val="questionChar"/>
           <w:noProof/>
         </w:rPr>
         <w:t>7</w:t>
@@ -1377,103 +693,16 @@
         <w:rPr>
           <w:rStyle w:val="questionChar"/>
         </w:rPr>
-        <w:fldChar w:fldCharType="end"/>
-      </w:r>
-      <w:r>
-        <w:rPr>
-          <w:rStyle w:val="questionChar"/>
-        </w:rPr>
         <w:t xml:space="preserve">. </w:t>
       </w:r>
       <w:r>
-        <w:fldChar w:fldCharType="begin"/>
-      </w:r>
-      <w:r>
-        <w:instrText xml:space="preserve"> SET points </w:instrText>
-      </w:r>
-      <w:r>
-        <w:instrText>10</w:instrText>
-      </w:r>
-      <w:r>
-        <w:instrText xml:space="preserve"> </w:instrText>
-      </w:r>
-      <w:r>
-        <w:fldChar w:fldCharType="separate"/>
+        <w:t xml:space="preserve"> (</w:t>
       </w:r>
       <w:r>
         <w:rPr>
           <w:noProof/>
         </w:rPr>
         <w:t>10</w:t>
-      </w:r>
-      <w:r>
-        <w:fldChar w:fldCharType="end"/>
-      </w:r>
-      <w:r>
-        <w:t xml:space="preserve"> </w:t>
-      </w:r>
-      <w:r>
-        <w:fldChar w:fldCharType="begin"/>
-      </w:r>
-      <w:r>
-        <w:instrText xml:space="preserve"> SET pointsSoFar </w:instrText>
-      </w:r>
-      <w:r>
-        <w:fldChar w:fldCharType="begin"/>
-      </w:r>
-      <w:r>
-        <w:instrText xml:space="preserve"> = pointsSoFar + points </w:instrText>
-      </w:r>
-      <w:r>
-        <w:fldChar w:fldCharType="separate"/>
-      </w:r>
-      <w:r>
-        <w:rPr>
-          <w:noProof/>
-        </w:rPr>
-        <w:instrText>45</w:instrText>
-      </w:r>
-      <w:r>
-        <w:fldChar w:fldCharType="end"/>
-      </w:r>
-      <w:r>
-        <w:instrText xml:space="preserve"> </w:instrText>
-      </w:r>
-      <w:r>
-        <w:fldChar w:fldCharType="separate"/>
-      </w:r>
-      <w:r>
-        <w:rPr>
-          <w:noProof/>
-        </w:rPr>
-        <w:t>45</w:t>
-      </w:r>
-      <w:r>
-        <w:fldChar w:fldCharType="end"/>
-      </w:r>
-      <w:r>
-        <w:t>(</w:t>
-      </w:r>
-      <w:r>
-        <w:fldChar w:fldCharType="begin"/>
-      </w:r>
-      <w:r>
-        <w:instrText xml:space="preserve"> points </w:instrText>
-      </w:r>
-      <w:r>
-        <w:fldChar w:fldCharType="separate"/>
-      </w:r>
-      <w:r>
-        <w:rPr>
-          <w:noProof/>
-        </w:rPr>
-        <w:t>10</w:t>
-      </w:r>
-      <w:r>
-        <w:rPr>
-          <w:noProof/>
-        </w:rPr>
-        <w:fldChar w:fldCharType="end"/>
       </w:r>
       <w:r>
         <w:t xml:space="preserve"> points)</w:t>
@@ -1528,24 +757,6 @@
       <w:r>
         <w:rPr>
           <w:rStyle w:val="questionChar"/>
-        </w:rPr>
-        <w:fldChar w:fldCharType="begin"/>
-      </w:r>
-      <w:r>
-        <w:rPr>
-          <w:rStyle w:val="questionChar"/>
-        </w:rPr>
-        <w:instrText xml:space="preserve"> SEQ  question </w:instrText>
-      </w:r>
-      <w:r>
-        <w:rPr>
-          <w:rStyle w:val="questionChar"/>
-        </w:rPr>
-        <w:fldChar w:fldCharType="separate"/>
-      </w:r>
-      <w:r>
-        <w:rPr>
-          <w:rStyle w:val="questionChar"/>
           <w:noProof/>
         </w:rPr>
         <w:t>8</w:t>
@@ -1554,103 +765,16 @@
         <w:rPr>
           <w:rStyle w:val="questionChar"/>
         </w:rPr>
-        <w:fldChar w:fldCharType="end"/>
-      </w:r>
-      <w:r>
-        <w:rPr>
-          <w:rStyle w:val="questionChar"/>
-        </w:rPr>
         <w:t xml:space="preserve">. </w:t>
       </w:r>
       <w:r>
-        <w:fldChar w:fldCharType="begin"/>
-      </w:r>
-      <w:r>
-        <w:instrText xml:space="preserve"> SET points </w:instrText>
-      </w:r>
-      <w:r>
-        <w:instrText>10</w:instrText>
-      </w:r>
-      <w:r>
-        <w:instrText xml:space="preserve"> </w:instrText>
-      </w:r>
-      <w:r>
-        <w:fldChar w:fldCharType="separate"/>
+        <w:t xml:space="preserve"> (</w:t>
       </w:r>
       <w:r>
         <w:rPr>
           <w:noProof/>
         </w:rPr>
         <w:t>10</w:t>
-      </w:r>
-      <w:r>
-        <w:fldChar w:fldCharType="end"/>
-      </w:r>
-      <w:r>
-        <w:t xml:space="preserve"> </w:t>
-      </w:r>
-      <w:r>
-        <w:fldChar w:fldCharType="begin"/>
-      </w:r>
-      <w:r>
-        <w:instrText xml:space="preserve"> SET pointsSoFar </w:instrText>
-      </w:r>
-      <w:r>
-        <w:fldChar w:fldCharType="begin"/>
-      </w:r>
-      <w:r>
-        <w:instrText xml:space="preserve"> = pointsSoFar + points </w:instrText>
-      </w:r>
-      <w:r>
-        <w:fldChar w:fldCharType="separate"/>
-      </w:r>
-      <w:r>
-        <w:rPr>
-          <w:noProof/>
-        </w:rPr>
-        <w:instrText>55</w:instrText>
-      </w:r>
-      <w:r>
-        <w:fldChar w:fldCharType="end"/>
-      </w:r>
-      <w:r>
-        <w:instrText xml:space="preserve"> </w:instrText>
-      </w:r>
-      <w:r>
-        <w:fldChar w:fldCharType="separate"/>
-      </w:r>
-      <w:r>
-        <w:rPr>
-          <w:noProof/>
-        </w:rPr>
-        <w:t>55</w:t>
-      </w:r>
-      <w:r>
-        <w:fldChar w:fldCharType="end"/>
-      </w:r>
-      <w:r>
-        <w:t>(</w:t>
-      </w:r>
-      <w:r>
-        <w:fldChar w:fldCharType="begin"/>
-      </w:r>
-      <w:r>
-        <w:instrText xml:space="preserve"> points </w:instrText>
-      </w:r>
-      <w:r>
-        <w:fldChar w:fldCharType="separate"/>
-      </w:r>
-      <w:r>
-        <w:rPr>
-          <w:noProof/>
-        </w:rPr>
-        <w:t>10</w:t>
-      </w:r>
-      <w:r>
-        <w:rPr>
-          <w:noProof/>
-        </w:rPr>
-        <w:fldChar w:fldCharType="end"/>
       </w:r>
       <w:r>
         <w:t xml:space="preserve"> points)</w:t>
@@ -1709,24 +833,6 @@
       <w:r>
         <w:rPr>
           <w:rStyle w:val="questionChar"/>
-        </w:rPr>
-        <w:fldChar w:fldCharType="begin"/>
-      </w:r>
-      <w:r>
-        <w:rPr>
-          <w:rStyle w:val="questionChar"/>
-        </w:rPr>
-        <w:instrText xml:space="preserve"> SEQ  question </w:instrText>
-      </w:r>
-      <w:r>
-        <w:rPr>
-          <w:rStyle w:val="questionChar"/>
-        </w:rPr>
-        <w:fldChar w:fldCharType="separate"/>
-      </w:r>
-      <w:r>
-        <w:rPr>
-          <w:rStyle w:val="questionChar"/>
           <w:noProof/>
         </w:rPr>
         <w:t>9</w:t>
@@ -1735,103 +841,16 @@
         <w:rPr>
           <w:rStyle w:val="questionChar"/>
         </w:rPr>
-        <w:fldChar w:fldCharType="end"/>
-      </w:r>
-      <w:r>
-        <w:rPr>
-          <w:rStyle w:val="questionChar"/>
-        </w:rPr>
         <w:t xml:space="preserve">. </w:t>
       </w:r>
       <w:r>
-        <w:fldChar w:fldCharType="begin"/>
-      </w:r>
-      <w:r>
-        <w:instrText xml:space="preserve"> SET points </w:instrText>
-      </w:r>
-      <w:r>
-        <w:instrText>10</w:instrText>
-      </w:r>
-      <w:r>
-        <w:instrText xml:space="preserve"> </w:instrText>
-      </w:r>
-      <w:r>
-        <w:fldChar w:fldCharType="separate"/>
+        <w:t xml:space="preserve"> (</w:t>
       </w:r>
       <w:r>
         <w:rPr>
           <w:noProof/>
         </w:rPr>
         <w:t>10</w:t>
-      </w:r>
-      <w:r>
-        <w:fldChar w:fldCharType="end"/>
-      </w:r>
-      <w:r>
-        <w:t xml:space="preserve"> </w:t>
-      </w:r>
-      <w:r>
-        <w:fldChar w:fldCharType="begin"/>
-      </w:r>
-      <w:r>
-        <w:instrText xml:space="preserve"> SET pointsSoFar </w:instrText>
-      </w:r>
-      <w:r>
-        <w:fldChar w:fldCharType="begin"/>
-      </w:r>
-      <w:r>
-        <w:instrText xml:space="preserve"> = pointsSoFar + points </w:instrText>
-      </w:r>
-      <w:r>
-        <w:fldChar w:fldCharType="separate"/>
-      </w:r>
-      <w:r>
-        <w:rPr>
-          <w:noProof/>
-        </w:rPr>
-        <w:instrText>65</w:instrText>
-      </w:r>
-      <w:r>
-        <w:fldChar w:fldCharType="end"/>
-      </w:r>
-      <w:r>
-        <w:instrText xml:space="preserve"> </w:instrText>
-      </w:r>
-      <w:r>
-        <w:fldChar w:fldCharType="separate"/>
-      </w:r>
-      <w:r>
-        <w:rPr>
-          <w:noProof/>
-        </w:rPr>
-        <w:t>65</w:t>
-      </w:r>
-      <w:r>
-        <w:fldChar w:fldCharType="end"/>
-      </w:r>
-      <w:r>
-        <w:t>(</w:t>
-      </w:r>
-      <w:r>
-        <w:fldChar w:fldCharType="begin"/>
-      </w:r>
-      <w:r>
-        <w:instrText xml:space="preserve"> points </w:instrText>
-      </w:r>
-      <w:r>
-        <w:fldChar w:fldCharType="separate"/>
-      </w:r>
-      <w:r>
-        <w:rPr>
-          <w:noProof/>
-        </w:rPr>
-        <w:t>10</w:t>
-      </w:r>
-      <w:r>
-        <w:rPr>
-          <w:noProof/>
-        </w:rPr>
-        <w:fldChar w:fldCharType="end"/>
       </w:r>
       <w:r>
         <w:t xml:space="preserve"> points)</w:t>
@@ -1884,24 +903,6 @@
       <w:r>
         <w:rPr>
           <w:rStyle w:val="questionChar"/>
-        </w:rPr>
-        <w:fldChar w:fldCharType="begin"/>
-      </w:r>
-      <w:r>
-        <w:rPr>
-          <w:rStyle w:val="questionChar"/>
-        </w:rPr>
-        <w:instrText xml:space="preserve"> SEQ  question </w:instrText>
-      </w:r>
-      <w:r>
-        <w:rPr>
-          <w:rStyle w:val="questionChar"/>
-        </w:rPr>
-        <w:fldChar w:fldCharType="separate"/>
-      </w:r>
-      <w:r>
-        <w:rPr>
-          <w:rStyle w:val="questionChar"/>
           <w:noProof/>
         </w:rPr>
         <w:t>10</w:t>
@@ -1910,106 +911,16 @@
         <w:rPr>
           <w:rStyle w:val="questionChar"/>
         </w:rPr>
-        <w:fldChar w:fldCharType="end"/>
-      </w:r>
-      <w:r>
-        <w:rPr>
-          <w:rStyle w:val="questionChar"/>
-        </w:rPr>
         <w:t xml:space="preserve">. </w:t>
       </w:r>
       <w:r>
-        <w:fldChar w:fldCharType="begin"/>
-      </w:r>
-      <w:r>
-        <w:instrText xml:space="preserve"> SET points </w:instrText>
-      </w:r>
-      <w:r>
-        <w:instrText>1</w:instrText>
-      </w:r>
-      <w:r>
-        <w:instrText>5</w:instrText>
-      </w:r>
-      <w:r>
-        <w:instrText xml:space="preserve"> </w:instrText>
-      </w:r>
-      <w:r>
-        <w:fldChar w:fldCharType="separate"/>
+        <w:t xml:space="preserve"> (</w:t>
       </w:r>
       <w:r>
         <w:rPr>
           <w:noProof/>
         </w:rPr>
         <w:t>15</w:t>
-      </w:r>
-      <w:r>
-        <w:fldChar w:fldCharType="end"/>
-      </w:r>
-      <w:r>
-        <w:t xml:space="preserve"> </w:t>
-      </w:r>
-      <w:r>
-        <w:fldChar w:fldCharType="begin"/>
-      </w:r>
-      <w:r>
-        <w:instrText xml:space="preserve"> SET pointsSoFar </w:instrText>
-      </w:r>
-      <w:r>
-        <w:fldChar w:fldCharType="begin"/>
-      </w:r>
-      <w:r>
-        <w:instrText xml:space="preserve"> = pointsSoFar + points </w:instrText>
-      </w:r>
-      <w:r>
-        <w:fldChar w:fldCharType="separate"/>
-      </w:r>
-      <w:r>
-        <w:rPr>
-          <w:noProof/>
-        </w:rPr>
-        <w:instrText>80</w:instrText>
-      </w:r>
-      <w:r>
-        <w:fldChar w:fldCharType="end"/>
-      </w:r>
-      <w:r>
-        <w:instrText xml:space="preserve"> </w:instrText>
-      </w:r>
-      <w:r>
-        <w:fldChar w:fldCharType="separate"/>
-      </w:r>
-      <w:r>
-        <w:rPr>
-          <w:noProof/>
-        </w:rPr>
-        <w:t>80</w:t>
-      </w:r>
-      <w:r>
-        <w:fldChar w:fldCharType="end"/>
-      </w:r>
-      <w:r>
-        <w:t>(</w:t>
-      </w:r>
-      <w:r>
-        <w:fldChar w:fldCharType="begin"/>
-      </w:r>
-      <w:r>
-        <w:instrText xml:space="preserve"> points </w:instrText>
-      </w:r>
-      <w:r>
-        <w:fldChar w:fldCharType="separate"/>
-      </w:r>
-      <w:r>
-        <w:rPr>
-          <w:noProof/>
-        </w:rPr>
-        <w:t>15</w:t>
-      </w:r>
-      <w:r>
-        <w:rPr>
-          <w:noProof/>
-        </w:rPr>
-        <w:fldChar w:fldCharType="end"/>
       </w:r>
       <w:r>
         <w:t xml:space="preserve"> points)</w:t>
@@ -2064,24 +975,6 @@
       <w:r>
         <w:rPr>
           <w:rStyle w:val="questionChar"/>
-        </w:rPr>
-        <w:fldChar w:fldCharType="begin"/>
-      </w:r>
-      <w:r>
-        <w:rPr>
-          <w:rStyle w:val="questionChar"/>
-        </w:rPr>
-        <w:instrText xml:space="preserve"> SEQ  question </w:instrText>
-      </w:r>
-      <w:r>
-        <w:rPr>
-          <w:rStyle w:val="questionChar"/>
-        </w:rPr>
-        <w:fldChar w:fldCharType="separate"/>
-      </w:r>
-      <w:r>
-        <w:rPr>
-          <w:rStyle w:val="questionChar"/>
           <w:noProof/>
         </w:rPr>
         <w:t>11</w:t>
@@ -2090,110 +983,16 @@
         <w:rPr>
           <w:rStyle w:val="questionChar"/>
         </w:rPr>
-        <w:fldChar w:fldCharType="end"/>
-      </w:r>
-      <w:r>
-        <w:rPr>
-          <w:rStyle w:val="questionChar"/>
-        </w:rPr>
         <w:t xml:space="preserve">. </w:t>
       </w:r>
       <w:r>
-        <w:fldChar w:fldCharType="begin"/>
-      </w:r>
-      <w:r>
-        <w:instrText xml:space="preserve"> SET points </w:instrText>
-      </w:r>
-      <w:r>
-        <w:instrText>1</w:instrText>
-      </w:r>
-      <w:r>
-        <w:instrText>5</w:instrText>
-      </w:r>
-      <w:r>
-        <w:instrText xml:space="preserve"> </w:instrText>
-      </w:r>
-      <w:r>
-        <w:fldChar w:fldCharType="separate"/>
-      </w:r>
-      <w:bookmarkStart w:id="0" w:name="points"/>
+        <w:t xml:space="preserve"> (</w:t>
+      </w:r>
       <w:r>
         <w:rPr>
           <w:noProof/>
         </w:rPr>
         <w:t>15</w:t>
-      </w:r>
-      <w:bookmarkEnd w:id="0"/>
-      <w:r>
-        <w:fldChar w:fldCharType="end"/>
-      </w:r>
-      <w:r>
-        <w:t xml:space="preserve"> </w:t>
-      </w:r>
-      <w:r>
-        <w:fldChar w:fldCharType="begin"/>
-      </w:r>
-      <w:r>
-        <w:instrText xml:space="preserve"> SET pointsSoFar </w:instrText>
-      </w:r>
-      <w:r>
-        <w:fldChar w:fldCharType="begin"/>
-      </w:r>
-      <w:r>
-        <w:instrText xml:space="preserve"> = pointsSoFar + points </w:instrText>
-      </w:r>
-      <w:r>
-        <w:fldChar w:fldCharType="separate"/>
-      </w:r>
-      <w:r>
-        <w:rPr>
-          <w:noProof/>
-        </w:rPr>
-        <w:instrText>95</w:instrText>
-      </w:r>
-      <w:r>
-        <w:fldChar w:fldCharType="end"/>
-      </w:r>
-      <w:r>
-        <w:instrText xml:space="preserve"> </w:instrText>
-      </w:r>
-      <w:r>
-        <w:fldChar w:fldCharType="separate"/>
-      </w:r>
-      <w:bookmarkStart w:id="1" w:name="pointsSoFar"/>
-      <w:r>
-        <w:rPr>
-          <w:noProof/>
-        </w:rPr>
-        <w:t>95</w:t>
-      </w:r>
-      <w:bookmarkEnd w:id="1"/>
-      <w:r>
-        <w:fldChar w:fldCharType="end"/>
-      </w:r>
-      <w:r>
-        <w:t>(</w:t>
-      </w:r>
-      <w:r>
-        <w:fldChar w:fldCharType="begin"/>
-      </w:r>
-      <w:r>
-        <w:instrText xml:space="preserve"> points </w:instrText>
-      </w:r>
-      <w:r>
-        <w:fldChar w:fldCharType="separate"/>
-      </w:r>
-      <w:r>
-        <w:rPr>
-          <w:noProof/>
-        </w:rPr>
-        <w:t>15</w:t>
-      </w:r>
-      <w:r>
-        <w:rPr>
-          <w:noProof/>
-        </w:rPr>
-        <w:fldChar w:fldCharType="end"/>
       </w:r>
       <w:r>
         <w:t xml:space="preserve"> points)</w:t>
@@ -2288,33 +1087,9 @@
       <w:r>
         <w:rPr>
           <w:rStyle w:val="questionChar"/>
-        </w:rPr>
-        <w:fldChar w:fldCharType="begin"/>
-      </w:r>
-      <w:r>
-        <w:rPr>
-          <w:rStyle w:val="questionChar"/>
-        </w:rPr>
-        <w:instrText xml:space="preserve"> SEQ  question </w:instrText>
-      </w:r>
-      <w:r>
-        <w:rPr>
-          <w:rStyle w:val="questionChar"/>
-        </w:rPr>
-        <w:fldChar w:fldCharType="separate"/>
-      </w:r>
-      <w:r>
-        <w:rPr>
-          <w:rStyle w:val="questionChar"/>
           <w:noProof/>
         </w:rPr>
         <w:t>12</w:t>
-      </w:r>
-      <w:r>
-        <w:rPr>
-          <w:rStyle w:val="questionChar"/>
-        </w:rPr>
-        <w:fldChar w:fldCharType="end"/>
       </w:r>
       <w:r>
         <w:rPr>
@@ -2439,24 +1214,6 @@
       <w:r>
         <w:rPr>
           <w:rStyle w:val="questionChar"/>
-        </w:rPr>
-        <w:fldChar w:fldCharType="begin"/>
-      </w:r>
-      <w:r>
-        <w:rPr>
-          <w:rStyle w:val="questionChar"/>
-        </w:rPr>
-        <w:instrText xml:space="preserve"> SEQ  question </w:instrText>
-      </w:r>
-      <w:r>
-        <w:rPr>
-          <w:rStyle w:val="questionChar"/>
-        </w:rPr>
-        <w:fldChar w:fldCharType="separate"/>
-      </w:r>
-      <w:r>
-        <w:rPr>
-          <w:rStyle w:val="questionChar"/>
           <w:noProof/>
         </w:rPr>
         <w:t>13</w:t>
@@ -2465,12 +1222,6 @@
         <w:rPr>
           <w:rStyle w:val="questionChar"/>
         </w:rPr>
-        <w:fldChar w:fldCharType="end"/>
-      </w:r>
-      <w:r>
-        <w:rPr>
-          <w:rStyle w:val="questionChar"/>
-        </w:rPr>
         <w:t xml:space="preserve">. </w:t>
       </w:r>
       <w:r>
@@ -2531,23 +1282,7 @@
         <w:t>Map</w:t>
       </w:r>
       <w:r>
-        <w:t xml:space="preserve"> containing the frequencies of certain common endings such as “-ed”, “-</w:t>
-      </w:r>
-      <w:proofErr w:type="spellStart"/>
-      <w:r>
-        <w:t>ing</w:t>
-      </w:r>
-      <w:proofErr w:type="spellEnd"/>
-      <w:r>
-        <w:t>”, “-</w:t>
-      </w:r>
-      <w:proofErr w:type="spellStart"/>
-      <w:r>
-        <w:t>ious</w:t>
-      </w:r>
-      <w:proofErr w:type="spellEnd"/>
-      <w:r>
-        <w:t>”.</w:t>
+        <w:t xml:space="preserve"> containing the frequencies of certain common endings such as “-ed”, “-ing”, “-ious”.</w:t>
       </w:r>
     </w:p>
     <w:p>
@@ -3440,6 +2175,41 @@
       <w:szCs w:val="22"/>
     </w:rPr>
   </w:style>
+  <w:style w:type="character" w:styleId="Hyperlink">
+    <w:name w:val="Hyperlink"/>
+    <w:basedOn w:val="DefaultParagraphFont"/>
+    <w:uiPriority w:val="99"/>
+    <w:unhideWhenUsed/>
+    <w:rsid w:val="0099590C"/>
+    <w:rPr>
+      <w:color w:val="0000FF" w:themeColor="hyperlink"/>
+      <w:u w:val="single"/>
+    </w:rPr>
+  </w:style>
+  <w:style w:type="character" w:styleId="UnresolvedMention">
+    <w:name w:val="Unresolved Mention"/>
+    <w:basedOn w:val="DefaultParagraphFont"/>
+    <w:uiPriority w:val="99"/>
+    <w:semiHidden/>
+    <w:unhideWhenUsed/>
+    <w:rsid w:val="0099590C"/>
+    <w:rPr>
+      <w:color w:val="605E5C"/>
+      <w:shd w:val="clear" w:color="auto" w:fill="E1DFDD"/>
+    </w:rPr>
+  </w:style>
+  <w:style w:type="character" w:styleId="FollowedHyperlink">
+    <w:name w:val="FollowedHyperlink"/>
+    <w:basedOn w:val="DefaultParagraphFont"/>
+    <w:uiPriority w:val="99"/>
+    <w:semiHidden/>
+    <w:unhideWhenUsed/>
+    <w:rsid w:val="00115473"/>
+    <w:rPr>
+      <w:color w:val="800080" w:themeColor="followedHyperlink"/>
+      <w:u w:val="single"/>
+    </w:rPr>
+  </w:style>
 </w:styles>
 </file>
 

</xml_diff>